<commit_message>
Se empieza a cargar historias de usuario en documento IEEE830
</commit_message>
<xml_diff>
--- a/documentation/Documento_IEEE830/IEEE_830.docx
+++ b/documentation/Documento_IEEE830/IEEE_830.docx
@@ -1069,6 +1069,21 @@
             </w:pPr>
             <w:r>
               <w:t>Leonardo Farran</w:t>
+            </w:r>
+          </w:p>
+          <w:p>
+            <w:pPr>
+              <w:pStyle w:val="Normal1"/>
+              <w:widowControl w:val="0"/>
+              <w:jc w:val="center"/>
+            </w:pPr>
+            <w:proofErr w:type="spellStart"/>
+            <w:r>
+              <w:t>Andres</w:t>
+            </w:r>
+            <w:proofErr w:type="spellEnd"/>
+            <w:r>
+              <w:t xml:space="preserve"> Torrez</w:t>
             </w:r>
           </w:p>
         </w:tc>
@@ -2211,25 +2226,7 @@
               <w:color w:val="0000FF"/>
               <w:u w:val="single"/>
             </w:rPr>
-            <w:t>REQUISITOS ESP</w:t>
-          </w:r>
-          <w:r>
-            <w:rPr>
-              <w:b/>
-              <w:smallCaps/>
-              <w:color w:val="0000FF"/>
-              <w:u w:val="single"/>
-            </w:rPr>
-            <w:t>E</w:t>
-          </w:r>
-          <w:r>
-            <w:rPr>
-              <w:b/>
-              <w:smallCaps/>
-              <w:color w:val="0000FF"/>
-              <w:u w:val="single"/>
-            </w:rPr>
-            <w:t>CÍFICOS</w:t>
+            <w:t>REQUISITOS ESPECÍFICOS</w:t>
           </w:r>
           <w:r>
             <w:rPr>
@@ -2533,16 +2530,7 @@
               <w:color w:val="0000FF"/>
               <w:u w:val="single"/>
             </w:rPr>
-            <w:t>REQUISITOS ESPECÍFICOS</w:t>
-          </w:r>
-          <w:r>
-            <w:rPr>
-              <w:b/>
-              <w:smallCaps/>
-              <w:color w:val="0000FF"/>
-              <w:u w:val="single"/>
-            </w:rPr>
-            <w:t xml:space="preserve"> 2023</w:t>
+            <w:t>REQUISITOS ESPECÍFICOS 2023</w:t>
           </w:r>
           <w:r>
             <w:rPr>
@@ -3288,21 +3276,7 @@
               <w:rPr>
                 <w:color w:val="000000"/>
               </w:rPr>
-              <w:t xml:space="preserve">Analista, desarrollador, </w:t>
-            </w:r>
-            <w:proofErr w:type="spellStart"/>
-            <w:r>
-              <w:rPr>
-                <w:color w:val="000000"/>
-              </w:rPr>
-              <w:t>tester</w:t>
-            </w:r>
-            <w:proofErr w:type="spellEnd"/>
-            <w:r>
-              <w:rPr>
-                <w:color w:val="000000"/>
-              </w:rPr>
-              <w:t>, programador</w:t>
+              <w:t>Analista, desarrollador, tester, programador</w:t>
             </w:r>
           </w:p>
         </w:tc>
@@ -3480,14 +3454,12 @@
                 <w:color w:val="000000"/>
               </w:rPr>
             </w:pPr>
-            <w:proofErr w:type="spellStart"/>
-            <w:r>
-              <w:rPr>
-                <w:color w:val="000000"/>
-              </w:rPr>
-              <w:t>Analisis</w:t>
-            </w:r>
-            <w:proofErr w:type="spellEnd"/>
+            <w:r>
+              <w:rPr>
+                <w:color w:val="000000"/>
+              </w:rPr>
+              <w:t>Análisis</w:t>
+            </w:r>
             <w:r>
               <w:rPr>
                 <w:color w:val="000000"/>
@@ -5186,15 +5158,13 @@
                 <w:lang w:val="es-AR"/>
               </w:rPr>
             </w:pPr>
-            <w:proofErr w:type="spellStart"/>
             <w:r>
               <w:rPr>
                 <w:color w:val="000000"/>
                 <w:lang w:val="es-AR"/>
               </w:rPr>
-              <w:t>Andres</w:t>
-            </w:r>
-            <w:proofErr w:type="spellEnd"/>
+              <w:t>Andrés</w:t>
+            </w:r>
             <w:r>
               <w:rPr>
                 <w:color w:val="000000"/>
@@ -5291,21 +5261,7 @@
               <w:rPr>
                 <w:color w:val="000000"/>
               </w:rPr>
-              <w:t xml:space="preserve">Analista, desarrollador, </w:t>
-            </w:r>
-            <w:proofErr w:type="spellStart"/>
-            <w:r>
-              <w:rPr>
-                <w:color w:val="000000"/>
-              </w:rPr>
-              <w:t>tester</w:t>
-            </w:r>
-            <w:proofErr w:type="spellEnd"/>
-            <w:r>
-              <w:rPr>
-                <w:color w:val="000000"/>
-              </w:rPr>
-              <w:t>, programador</w:t>
+              <w:t>Analista, desarrollador, tester, programador</w:t>
             </w:r>
           </w:p>
         </w:tc>
@@ -5483,14 +5439,12 @@
                 <w:color w:val="000000"/>
               </w:rPr>
             </w:pPr>
-            <w:proofErr w:type="spellStart"/>
-            <w:r>
-              <w:rPr>
-                <w:color w:val="000000"/>
-              </w:rPr>
-              <w:t>Analisis</w:t>
-            </w:r>
-            <w:proofErr w:type="spellEnd"/>
+            <w:r>
+              <w:rPr>
+                <w:color w:val="000000"/>
+              </w:rPr>
+              <w:t>Análisis</w:t>
+            </w:r>
             <w:r>
               <w:rPr>
                 <w:color w:val="000000"/>
@@ -8557,16 +8511,8 @@
               <w:rPr>
                 <w:color w:val="000000"/>
               </w:rPr>
-              <w:t xml:space="preserve"> y usuario </w:t>
-            </w:r>
-            <w:proofErr w:type="spellStart"/>
-            <w:r>
-              <w:rPr>
-                <w:color w:val="000000"/>
-              </w:rPr>
-              <w:t>logeado</w:t>
-            </w:r>
-            <w:proofErr w:type="spellEnd"/>
+              <w:t xml:space="preserve"> y usuario logeado</w:t>
+            </w:r>
           </w:p>
         </w:tc>
       </w:tr>
@@ -9325,25 +9271,7 @@
             <w:u w:val="single"/>
             <w:lang w:val="es-AR"/>
           </w:rPr>
-          <w:t>0</w:t>
-        </w:r>
-        <w:r>
-          <w:rPr>
-            <w:rFonts w:eastAsia="Times New Roman"/>
-            <w:color w:val="0000FF"/>
-            <w:u w:val="single"/>
-            <w:lang w:val="es-AR"/>
-          </w:rPr>
-          <w:t>1</w:t>
-        </w:r>
-        <w:r>
-          <w:rPr>
-            <w:rFonts w:eastAsia="Times New Roman"/>
-            <w:color w:val="0000FF"/>
-            <w:u w:val="single"/>
-            <w:lang w:val="es-AR"/>
-          </w:rPr>
-          <w:t xml:space="preserve"> Clonar repositorio en local y crear rama propia</w:t>
+          <w:t>01 Clonar repositorio en local y crear rama propia</w:t>
         </w:r>
       </w:hyperlink>
     </w:p>
@@ -9379,25 +9307,7 @@
             <w:u w:val="single"/>
             <w:lang w:val="es-AR"/>
           </w:rPr>
-          <w:t>02 Crear Idea</w:t>
-        </w:r>
-        <w:r>
-          <w:rPr>
-            <w:rFonts w:eastAsia="Times New Roman"/>
-            <w:color w:val="0000FF"/>
-            <w:u w:val="single"/>
-            <w:lang w:val="es-AR"/>
-          </w:rPr>
-          <w:t xml:space="preserve"> </w:t>
-        </w:r>
-        <w:r>
-          <w:rPr>
-            <w:rFonts w:eastAsia="Times New Roman"/>
-            <w:color w:val="0000FF"/>
-            <w:u w:val="single"/>
-            <w:lang w:val="es-AR"/>
-          </w:rPr>
-          <w:t>del Mapa del Sitio</w:t>
+          <w:t>02 Crear Idea del Mapa del Sitio</w:t>
         </w:r>
       </w:hyperlink>
     </w:p>
@@ -10292,8 +10202,19 @@
             <w:u w:val="single"/>
             <w:lang w:val="es-AR"/>
           </w:rPr>
-          <w:t xml:space="preserve"> / Github</w:t>
+          <w:t xml:space="preserve"> / </w:t>
         </w:r>
+        <w:proofErr w:type="spellStart"/>
+        <w:r>
+          <w:rPr>
+            <w:rFonts w:eastAsia="Times New Roman"/>
+            <w:color w:val="0000FF"/>
+            <w:u w:val="single"/>
+            <w:lang w:val="es-AR"/>
+          </w:rPr>
+          <w:t>Github</w:t>
+        </w:r>
+        <w:proofErr w:type="spellEnd"/>
       </w:hyperlink>
     </w:p>
     <w:p>
@@ -11437,7 +11358,25 @@
             <w:u w:val="single"/>
             <w:lang w:val="es-AR"/>
           </w:rPr>
-          <w:t>#US04 Hacer maquetado con HTML5 del Home</w:t>
+          <w:t>#</w:t>
+        </w:r>
+        <w:r>
+          <w:rPr>
+            <w:rFonts w:eastAsia="Times New Roman"/>
+            <w:color w:val="0000FF"/>
+            <w:u w:val="single"/>
+            <w:lang w:val="es-AR"/>
+          </w:rPr>
+          <w:t>TK</w:t>
+        </w:r>
+        <w:r>
+          <w:rPr>
+            <w:rFonts w:eastAsia="Times New Roman"/>
+            <w:color w:val="0000FF"/>
+            <w:u w:val="single"/>
+            <w:lang w:val="es-AR"/>
+          </w:rPr>
+          <w:t>04 Hacer maquetado con HTML5 del Home</w:t>
         </w:r>
       </w:hyperlink>
     </w:p>
@@ -11459,7 +11398,16 @@
             <w:u w:val="single"/>
             <w:lang w:val="es-AR"/>
           </w:rPr>
-          <w:t xml:space="preserve">#US05 Ponerle estilos con CSS3 y </w:t>
+          <w:t>#TK</w:t>
+        </w:r>
+        <w:r>
+          <w:rPr>
+            <w:rFonts w:eastAsia="Times New Roman"/>
+            <w:color w:val="0000FF"/>
+            <w:u w:val="single"/>
+            <w:lang w:val="es-AR"/>
+          </w:rPr>
+          <w:t xml:space="preserve">05 Ponerle estilos con CSS3 y </w:t>
         </w:r>
         <w:proofErr w:type="spellStart"/>
         <w:r>
@@ -11501,9 +11449,36 @@
             <w:u w:val="single"/>
             <w:lang w:val="es-AR"/>
           </w:rPr>
-          <w:t>#US18 Hacer maquetado con HTML5 de Notificaciones</w:t>
+          <w:t xml:space="preserve">#US18 </w:t>
+        </w:r>
+        <w:r>
+          <w:rPr>
+            <w:rFonts w:eastAsia="Times New Roman"/>
+            <w:color w:val="0000FF"/>
+            <w:u w:val="single"/>
+            <w:lang w:val="es-AR"/>
+          </w:rPr>
+          <w:t>Como usuario quiero tener una sección donde consultar notificaciones (</w:t>
+        </w:r>
+        <w:r>
+          <w:rPr>
+            <w:rFonts w:eastAsia="Times New Roman"/>
+            <w:color w:val="0000FF"/>
+            <w:u w:val="single"/>
+            <w:lang w:val="es-AR"/>
+          </w:rPr>
+          <w:t>Hacer maquetado con HTML5 de Notificaciones</w:t>
         </w:r>
       </w:hyperlink>
+      <w:r>
+        <w:rPr>
+          <w:rFonts w:eastAsia="Times New Roman"/>
+          <w:color w:val="0000FF"/>
+          <w:u w:val="single"/>
+          <w:lang w:val="es-AR"/>
+        </w:rPr>
+        <w:t>)</w:t>
+      </w:r>
     </w:p>
     <w:p>
       <w:pPr>
@@ -11523,7 +11498,16 @@
             <w:u w:val="single"/>
             <w:lang w:val="es-AR"/>
           </w:rPr>
-          <w:t xml:space="preserve">#US19 Ponerle estilos con CSS3 y </w:t>
+          <w:t>#TK</w:t>
+        </w:r>
+        <w:r>
+          <w:rPr>
+            <w:rFonts w:eastAsia="Times New Roman"/>
+            <w:color w:val="0000FF"/>
+            <w:u w:val="single"/>
+            <w:lang w:val="es-AR"/>
+          </w:rPr>
+          <w:t xml:space="preserve">19 Ponerle estilos con CSS3 y </w:t>
         </w:r>
         <w:proofErr w:type="spellStart"/>
         <w:r>
@@ -11574,7 +11558,6 @@
         <w:pStyle w:val="Normal1"/>
       </w:pPr>
       <w:r>
-        <w:lastRenderedPageBreak/>
         <w:t xml:space="preserve">A </w:t>
       </w:r>
       <w:r>
@@ -13176,14 +13159,7 @@
               <w:rPr>
                 <w:color w:val="000000"/>
               </w:rPr>
-              <w:t xml:space="preserve">creó el registro de meetings diarios e </w:t>
-            </w:r>
-            <w:proofErr w:type="spellStart"/>
-            <w:r>
-              <w:rPr>
-                <w:color w:val="000000"/>
-              </w:rPr>
-              <w:t>in</w:t>
+              <w:t>creó el registro de meetings diarios e in</w:t>
             </w:r>
             <w:r>
               <w:rPr>
@@ -13191,7 +13167,12 @@
               </w:rPr>
               <w:t>fo</w:t>
             </w:r>
-            <w:proofErr w:type="spellEnd"/>
+            <w:r>
+              <w:rPr>
+                <w:color w:val="000000"/>
+              </w:rPr>
+              <w:t>rmación</w:t>
+            </w:r>
             <w:r>
               <w:rPr>
                 <w:color w:val="000000"/>
@@ -13352,20 +13333,14 @@
               <w:rPr>
                 <w:color w:val="000000"/>
               </w:rPr>
+              <w:lastRenderedPageBreak/>
               <w:t xml:space="preserve">colaboraron </w:t>
             </w:r>
             <w:r>
               <w:rPr>
                 <w:color w:val="000000"/>
               </w:rPr>
-              <w:t xml:space="preserve">en la elaboración de la idea de mapa de </w:t>
-            </w:r>
-            <w:r>
-              <w:rPr>
-                <w:color w:val="000000"/>
-              </w:rPr>
-              <w:lastRenderedPageBreak/>
-              <w:t>sitio</w:t>
+              <w:t>en la elaboración de la idea de mapa de sitio</w:t>
             </w:r>
             <w:r>
               <w:rPr>
@@ -14196,7 +14171,21 @@
               <w:rPr>
                 <w:color w:val="000000"/>
               </w:rPr>
-              <w:t xml:space="preserve">, modo responsive y </w:t>
+              <w:t xml:space="preserve">, modo </w:t>
+            </w:r>
+            <w:proofErr w:type="spellStart"/>
+            <w:r>
+              <w:rPr>
+                <w:color w:val="000000"/>
+              </w:rPr>
+              <w:t>responsive</w:t>
+            </w:r>
+            <w:proofErr w:type="spellEnd"/>
+            <w:r>
+              <w:rPr>
+                <w:color w:val="000000"/>
+              </w:rPr>
+              <w:t xml:space="preserve"> y </w:t>
             </w:r>
             <w:proofErr w:type="spellStart"/>
             <w:r>
@@ -15908,7 +15897,6 @@
           <w:sz w:val="32"/>
           <w:szCs w:val="32"/>
         </w:rPr>
-        <w:lastRenderedPageBreak/>
         <w:t xml:space="preserve">4  </w:t>
       </w:r>
       <w:r>
@@ -15918,18 +15906,7 @@
           <w:sz w:val="32"/>
           <w:szCs w:val="32"/>
         </w:rPr>
-        <w:t>Re</w:t>
-      </w:r>
-      <w:bookmarkStart w:id="17" w:name="_GoBack"/>
-      <w:bookmarkEnd w:id="17"/>
-      <w:r>
-        <w:rPr>
-          <w:b/>
-          <w:color w:val="000000"/>
-          <w:sz w:val="32"/>
-          <w:szCs w:val="32"/>
-        </w:rPr>
-        <w:t>quisitos específicos 2023</w:t>
+        <w:t>Requisitos específicos 2023</w:t>
       </w:r>
     </w:p>
     <w:p>
@@ -16542,19 +16519,7 @@
               <w:rPr>
                 <w:color w:val="000000"/>
               </w:rPr>
-              <w:t>l</w:t>
-            </w:r>
-            <w:r>
-              <w:rPr>
-                <w:color w:val="000000"/>
-              </w:rPr>
-              <w:t>levaron</w:t>
-            </w:r>
-            <w:r>
-              <w:rPr>
-                <w:color w:val="000000"/>
-              </w:rPr>
-              <w:t xml:space="preserve"> a cabo todas las issues y tasks del sprint,</w:t>
+              <w:t>Se generaron tareas e historias de usuario nuevas</w:t>
             </w:r>
           </w:p>
           <w:p>
@@ -16755,12 +16720,30 @@
     <w:p>
       <w:pPr>
         <w:pStyle w:val="Normal1"/>
-      </w:pPr>
-    </w:p>
-    <w:p>
-      <w:pPr>
-        <w:pStyle w:val="Normal1"/>
-      </w:pPr>
+        <w:rPr>
+          <w:b/>
+          <w:sz w:val="24"/>
+          <w:szCs w:val="24"/>
+        </w:rPr>
+      </w:pPr>
+      <w:r>
+        <w:rPr>
+          <w:b/>
+          <w:sz w:val="24"/>
+          <w:szCs w:val="24"/>
+        </w:rPr>
+        <w:t>Historias de Usuario – Módulo E-</w:t>
+      </w:r>
+      <w:proofErr w:type="spellStart"/>
+      <w:r>
+        <w:rPr>
+          <w:b/>
+          <w:sz w:val="24"/>
+          <w:szCs w:val="24"/>
+        </w:rPr>
+        <w:t>commerce</w:t>
+      </w:r>
+      <w:proofErr w:type="spellEnd"/>
     </w:p>
     <w:p>
       <w:pPr>
@@ -16784,6 +16767,132 @@
           <w:szCs w:val="22"/>
         </w:rPr>
       </w:pPr>
+      <w:r>
+        <w:rPr>
+          <w:rFonts w:ascii="Calibri" w:eastAsia="Calibri" w:hAnsi="Calibri" w:cs="Calibri"/>
+          <w:color w:val="000000"/>
+          <w:sz w:val="22"/>
+          <w:szCs w:val="22"/>
+        </w:rPr>
+        <w:t xml:space="preserve">#US01 </w:t>
+      </w:r>
+      <w:r>
+        <w:rPr>
+          <w:rFonts w:ascii="Calibri" w:eastAsia="Calibri" w:hAnsi="Calibri" w:cs="Calibri"/>
+          <w:color w:val="000000"/>
+          <w:sz w:val="22"/>
+          <w:szCs w:val="22"/>
+        </w:rPr>
+        <w:t>Como usuario quiero poder elegir entre diferentes servicios de gestión y administración de recursos humanos</w:t>
+      </w:r>
+    </w:p>
+    <w:p>
+      <w:pPr>
+        <w:pStyle w:val="Normal1"/>
+        <w:pBdr>
+          <w:top w:val="nil"/>
+          <w:left w:val="nil"/>
+          <w:bottom w:val="nil"/>
+          <w:right w:val="nil"/>
+          <w:between w:val="nil"/>
+        </w:pBdr>
+        <w:tabs>
+          <w:tab w:val="left" w:pos="480"/>
+          <w:tab w:val="right" w:pos="8830"/>
+        </w:tabs>
+        <w:spacing w:before="360"/>
+        <w:rPr>
+          <w:rFonts w:ascii="Calibri" w:eastAsia="Calibri" w:hAnsi="Calibri" w:cs="Calibri"/>
+          <w:color w:val="000000"/>
+          <w:sz w:val="22"/>
+          <w:szCs w:val="22"/>
+        </w:rPr>
+      </w:pPr>
+      <w:r>
+        <w:rPr>
+          <w:rFonts w:ascii="Calibri" w:eastAsia="Calibri" w:hAnsi="Calibri" w:cs="Calibri"/>
+          <w:color w:val="000000"/>
+          <w:sz w:val="22"/>
+          <w:szCs w:val="22"/>
+        </w:rPr>
+        <w:t>#US02 Como usuario quiero tener acceso al detalle de cada servicio brindado por la plataforma, así también como su precio y duración.</w:t>
+      </w:r>
+    </w:p>
+    <w:p>
+      <w:pPr>
+        <w:pStyle w:val="Normal1"/>
+        <w:pBdr>
+          <w:top w:val="nil"/>
+          <w:left w:val="nil"/>
+          <w:bottom w:val="nil"/>
+          <w:right w:val="nil"/>
+          <w:between w:val="nil"/>
+        </w:pBdr>
+        <w:tabs>
+          <w:tab w:val="left" w:pos="480"/>
+          <w:tab w:val="right" w:pos="8830"/>
+        </w:tabs>
+        <w:spacing w:before="360"/>
+        <w:rPr>
+          <w:rFonts w:ascii="Calibri" w:eastAsia="Calibri" w:hAnsi="Calibri" w:cs="Calibri"/>
+          <w:color w:val="000000"/>
+          <w:sz w:val="22"/>
+          <w:szCs w:val="22"/>
+        </w:rPr>
+      </w:pPr>
+      <w:r>
+        <w:rPr>
+          <w:rFonts w:ascii="Calibri" w:eastAsia="Calibri" w:hAnsi="Calibri" w:cs="Calibri"/>
+          <w:color w:val="000000"/>
+          <w:sz w:val="22"/>
+          <w:szCs w:val="22"/>
+        </w:rPr>
+        <w:lastRenderedPageBreak/>
+        <w:t>#US03 Como usuario quiero armar un conjunto de servicios a comprar, dentro de un carrito de compras.</w:t>
+      </w:r>
+    </w:p>
+    <w:p>
+      <w:pPr>
+        <w:pStyle w:val="Normal1"/>
+        <w:pBdr>
+          <w:top w:val="nil"/>
+          <w:left w:val="nil"/>
+          <w:bottom w:val="nil"/>
+          <w:right w:val="nil"/>
+          <w:between w:val="nil"/>
+        </w:pBdr>
+        <w:tabs>
+          <w:tab w:val="left" w:pos="480"/>
+          <w:tab w:val="right" w:pos="8830"/>
+        </w:tabs>
+        <w:spacing w:before="360"/>
+        <w:rPr>
+          <w:rFonts w:ascii="Calibri" w:eastAsia="Calibri" w:hAnsi="Calibri" w:cs="Calibri"/>
+          <w:color w:val="000000"/>
+          <w:sz w:val="22"/>
+          <w:szCs w:val="22"/>
+        </w:rPr>
+      </w:pPr>
+      <w:r>
+        <w:rPr>
+          <w:rFonts w:ascii="Calibri" w:eastAsia="Calibri" w:hAnsi="Calibri" w:cs="Calibri"/>
+          <w:color w:val="000000"/>
+          <w:sz w:val="22"/>
+          <w:szCs w:val="22"/>
+        </w:rPr>
+        <w:t>#US04 Como usuario quiero poder quitar servicios del carrito de co</w:t>
+      </w:r>
+      <w:r>
+        <w:rPr>
+          <w:rFonts w:ascii="Calibri" w:eastAsia="Calibri" w:hAnsi="Calibri" w:cs="Calibri"/>
+          <w:color w:val="000000"/>
+          <w:sz w:val="22"/>
+          <w:szCs w:val="22"/>
+        </w:rPr>
+        <w:t>mpras, si es que me arrepiento.</w:t>
+      </w:r>
+      <w:bookmarkStart w:id="17" w:name="_GoBack"/>
+      <w:bookmarkEnd w:id="17"/>
     </w:p>
     <w:sectPr>
       <w:headerReference w:type="first" r:id="rId69"/>
@@ -19727,6 +19836,7 @@
   <w:style w:type="character" w:default="1" w:styleId="Fuentedeprrafopredeter">
     <w:name w:val="Default Paragraph Font"/>
     <w:uiPriority w:val="1"/>
+    <w:semiHidden/>
     <w:unhideWhenUsed/>
   </w:style>
   <w:style w:type="table" w:default="1" w:styleId="Tablanormal">

</xml_diff>

<commit_message>
Se desarrolla modelo entidad relacion, agregando modulo e-commerce
</commit_message>
<xml_diff>
--- a/documentation/Documento_IEEE830/IEEE_830.docx
+++ b/documentation/Documento_IEEE830/IEEE_830.docx
@@ -16890,6 +16890,102 @@
           <w:szCs w:val="22"/>
         </w:rPr>
         <w:t>mpras, si es que me arrepiento.</w:t>
+      </w:r>
+    </w:p>
+    <w:p>
+      <w:pPr>
+        <w:pStyle w:val="Normal1"/>
+        <w:pBdr>
+          <w:top w:val="nil"/>
+          <w:left w:val="nil"/>
+          <w:bottom w:val="nil"/>
+          <w:right w:val="nil"/>
+          <w:between w:val="nil"/>
+        </w:pBdr>
+        <w:tabs>
+          <w:tab w:val="left" w:pos="480"/>
+          <w:tab w:val="right" w:pos="8830"/>
+        </w:tabs>
+        <w:spacing w:before="360"/>
+        <w:rPr>
+          <w:rFonts w:ascii="Calibri" w:eastAsia="Calibri" w:hAnsi="Calibri" w:cs="Calibri"/>
+          <w:color w:val="000000"/>
+          <w:sz w:val="22"/>
+          <w:szCs w:val="22"/>
+        </w:rPr>
+      </w:pPr>
+      <w:r>
+        <w:rPr>
+          <w:rFonts w:ascii="Calibri" w:eastAsia="Calibri" w:hAnsi="Calibri" w:cs="Calibri"/>
+          <w:color w:val="000000"/>
+          <w:sz w:val="22"/>
+          <w:szCs w:val="22"/>
+        </w:rPr>
+        <w:t>#US05 Como usuario quiero conocer los diferentes métodos de pago con los que podré abonar los servicios contratados</w:t>
+      </w:r>
+    </w:p>
+    <w:p>
+      <w:pPr>
+        <w:pStyle w:val="Normal1"/>
+        <w:pBdr>
+          <w:top w:val="nil"/>
+          <w:left w:val="nil"/>
+          <w:bottom w:val="nil"/>
+          <w:right w:val="nil"/>
+          <w:between w:val="nil"/>
+        </w:pBdr>
+        <w:tabs>
+          <w:tab w:val="left" w:pos="480"/>
+          <w:tab w:val="right" w:pos="8830"/>
+        </w:tabs>
+        <w:spacing w:before="360"/>
+        <w:rPr>
+          <w:rFonts w:ascii="Calibri" w:eastAsia="Calibri" w:hAnsi="Calibri" w:cs="Calibri"/>
+          <w:color w:val="000000"/>
+          <w:sz w:val="22"/>
+          <w:szCs w:val="22"/>
+        </w:rPr>
+      </w:pPr>
+      <w:r>
+        <w:rPr>
+          <w:rFonts w:ascii="Calibri" w:eastAsia="Calibri" w:hAnsi="Calibri" w:cs="Calibri"/>
+          <w:color w:val="000000"/>
+          <w:sz w:val="22"/>
+          <w:szCs w:val="22"/>
+        </w:rPr>
+        <w:t>#US06 Como usuario quiero conocer la política de privacidad respecto a la información de mi pago</w:t>
+      </w:r>
+    </w:p>
+    <w:p>
+      <w:pPr>
+        <w:pStyle w:val="Normal1"/>
+        <w:pBdr>
+          <w:top w:val="nil"/>
+          <w:left w:val="nil"/>
+          <w:bottom w:val="nil"/>
+          <w:right w:val="nil"/>
+          <w:between w:val="nil"/>
+        </w:pBdr>
+        <w:tabs>
+          <w:tab w:val="left" w:pos="480"/>
+          <w:tab w:val="right" w:pos="8830"/>
+        </w:tabs>
+        <w:spacing w:before="360"/>
+        <w:rPr>
+          <w:rFonts w:ascii="Calibri" w:eastAsia="Calibri" w:hAnsi="Calibri" w:cs="Calibri"/>
+          <w:color w:val="000000"/>
+          <w:sz w:val="22"/>
+          <w:szCs w:val="22"/>
+        </w:rPr>
+      </w:pPr>
+      <w:r>
+        <w:rPr>
+          <w:rFonts w:ascii="Calibri" w:eastAsia="Calibri" w:hAnsi="Calibri" w:cs="Calibri"/>
+          <w:color w:val="000000"/>
+          <w:sz w:val="22"/>
+          <w:szCs w:val="22"/>
+        </w:rPr>
+        <w:t xml:space="preserve">#US07 Como usuario quiero </w:t>
       </w:r>
       <w:bookmarkStart w:id="17" w:name="_GoBack"/>
       <w:bookmarkEnd w:id="17"/>

</xml_diff>